<commit_message>
Fixed reference to lesson-55 networking in Lab Notebook.
</commit_message>
<xml_diff>
--- a/node/NodeLabNotebook.docx
+++ b/node/NodeLabNotebook.docx
@@ -6,8 +6,6 @@
       <w:pPr>
         <w:pStyle w:val="Title"/>
       </w:pPr>
-      <w:bookmarkStart w:id="0" w:name="_GoBack"/>
-      <w:bookmarkEnd w:id="0"/>
       <w:r>
         <w:t xml:space="preserve">Node.js </w:t>
       </w:r>
@@ -1857,7 +1855,7 @@
       <w:pPr>
         <w:pStyle w:val="Callout"/>
       </w:pPr>
-      <w:bookmarkStart w:id="1" w:name="OLE_LINK7"/>
+      <w:bookmarkStart w:id="0" w:name="OLE_LINK7"/>
       <w:r>
         <w:rPr>
           <w:noProof/>
@@ -1956,20 +1954,20 @@
       </w:r>
     </w:p>
     <w:p/>
+    <w:bookmarkEnd w:id="0"/>
+    <w:p/>
+    <w:p>
+      <w:pPr>
+        <w:pStyle w:val="Heading2"/>
+      </w:pPr>
+      <w:bookmarkStart w:id="1" w:name="OLE_LINK1"/>
+      <w:bookmarkStart w:id="2" w:name="OLE_LINK2"/>
+      <w:r>
+        <w:t>Create rectangle.js, circle.js, and triangle.js</w:t>
+      </w:r>
+    </w:p>
     <w:bookmarkEnd w:id="1"/>
-    <w:p/>
-    <w:p>
-      <w:pPr>
-        <w:pStyle w:val="Heading2"/>
-      </w:pPr>
-      <w:bookmarkStart w:id="2" w:name="OLE_LINK1"/>
-      <w:bookmarkStart w:id="3" w:name="OLE_LINK2"/>
-      <w:r>
-        <w:t>Create rectangle.js, circle.js, and triangle.js</w:t>
-      </w:r>
-    </w:p>
     <w:bookmarkEnd w:id="2"/>
-    <w:bookmarkEnd w:id="3"/>
     <w:p>
       <w:r>
         <w:t>4.  Now that the index file is complete, let’s create implementation files for each shape. In case your geometry is rusty, here are some formulas you will include as functions in each shape.</w:t>
@@ -2038,8 +2036,8 @@
           <w:numId w:val="3"/>
         </w:numPr>
       </w:pPr>
-      <w:bookmarkStart w:id="4" w:name="OLE_LINK3"/>
-      <w:bookmarkStart w:id="5" w:name="OLE_LINK4"/>
+      <w:bookmarkStart w:id="3" w:name="OLE_LINK3"/>
+      <w:bookmarkStart w:id="4" w:name="OLE_LINK4"/>
       <w:r>
         <w:t>a = wh</w:t>
       </w:r>
@@ -2057,8 +2055,8 @@
       </w:r>
     </w:p>
     <w:p/>
+    <w:bookmarkEnd w:id="3"/>
     <w:bookmarkEnd w:id="4"/>
-    <w:bookmarkEnd w:id="5"/>
     <w:p>
       <w:r>
         <w:t>Triangle</w:t>
@@ -2394,7 +2392,7 @@
       <w:pPr>
         <w:pStyle w:val="Heading1"/>
       </w:pPr>
-      <w:bookmarkStart w:id="6" w:name="OLE_LINK8"/>
+      <w:bookmarkStart w:id="5" w:name="OLE_LINK8"/>
       <w:r>
         <w:t>Set a breakpoint</w:t>
       </w:r>
@@ -2453,7 +2451,7 @@
         <w:t xml:space="preserve"> at the prompt for a list of available commands.</w:t>
       </w:r>
     </w:p>
-    <w:bookmarkEnd w:id="6"/>
+    <w:bookmarkEnd w:id="5"/>
     <w:p/>
     <w:p>
       <w:r>
@@ -5334,29 +5332,2306 @@
       </w:r>
     </w:p>
     <w:p>
+      <w:pPr>
+        <w:pStyle w:val="Title"/>
+      </w:pPr>
       <w:r>
         <w:lastRenderedPageBreak/>
         <w:fldChar w:fldCharType="begin"/>
       </w:r>
       <w:r>
-        <w:instrText xml:space="preserve"> INCLUDETEXT "</w:instrText>
-      </w:r>
-      <w:r>
-        <w:instrText>.</w:instrText>
-      </w:r>
-      <w:r>
-        <w:instrText xml:space="preserve">\\lesson-55-networking-with-node\\instructions\\networking-with-node.docx" </w:instrText>
+        <w:instrText xml:space="preserve"> INCLUDETEXT ".\\lesson-55-networking-with-node\\instructions\\networking-with-node.docx" </w:instrText>
       </w:r>
       <w:r>
         <w:fldChar w:fldCharType="separate"/>
       </w:r>
       <w:r>
-        <w:rPr>
-          <w:b/>
-          <w:bCs/>
-        </w:rPr>
-        <w:t>Error! Not a valid filename.</w:t>
-      </w:r>
+        <w:t>Networking with Node</w:t>
+      </w:r>
+    </w:p>
+    <w:p>
+      <w:r>
+        <w:t>In this lab, you will learn to use Node’s low-level networking capabilities to create a simple TCP echo server and interact with it from a network client.</w:t>
+      </w:r>
+    </w:p>
+    <w:p>
+      <w:pPr>
+        <w:pStyle w:val="Heading1"/>
+      </w:pPr>
+      <w:r>
+        <w:t>Objectives</w:t>
+      </w:r>
+    </w:p>
+    <w:p>
+      <w:r>
+        <w:t>In this lab, you will learn to</w:t>
+      </w:r>
+    </w:p>
+    <w:p>
+      <w:pPr>
+        <w:pStyle w:val="ListParagraph"/>
+        <w:numPr>
+          <w:ilvl w:val="0"/>
+          <w:numId w:val="1"/>
+        </w:numPr>
+      </w:pPr>
+      <w:r>
+        <w:t xml:space="preserve">use various server &amp; client functions of the </w:t>
+      </w:r>
+      <w:r>
+        <w:rPr>
+          <w:rStyle w:val="InlineCode"/>
+        </w:rPr>
+        <w:t>net</w:t>
+      </w:r>
+      <w:r>
+        <w:t xml:space="preserve"> module,</w:t>
+      </w:r>
+    </w:p>
+    <w:p>
+      <w:pPr>
+        <w:pStyle w:val="ListParagraph"/>
+        <w:numPr>
+          <w:ilvl w:val="0"/>
+          <w:numId w:val="1"/>
+        </w:numPr>
+      </w:pPr>
+      <w:r>
+        <w:t xml:space="preserve">use the </w:t>
+      </w:r>
+      <w:r>
+        <w:rPr>
+          <w:rStyle w:val="InlineCode"/>
+        </w:rPr>
+        <w:t>net.Server</w:t>
+      </w:r>
+      <w:r>
+        <w:t xml:space="preserve">, </w:t>
+      </w:r>
+      <w:r>
+        <w:rPr>
+          <w:rStyle w:val="InlineCode"/>
+        </w:rPr>
+        <w:t>net.Socket</w:t>
+      </w:r>
+      <w:r>
+        <w:t xml:space="preserve">, and </w:t>
+      </w:r>
+      <w:r>
+        <w:rPr>
+          <w:rStyle w:val="InlineCode"/>
+        </w:rPr>
+        <w:t>Buffer</w:t>
+      </w:r>
+      <w:r>
+        <w:t xml:space="preserve"> objects, and</w:t>
+      </w:r>
+    </w:p>
+    <w:p>
+      <w:pPr>
+        <w:pStyle w:val="ListParagraph"/>
+        <w:numPr>
+          <w:ilvl w:val="0"/>
+          <w:numId w:val="1"/>
+        </w:numPr>
+      </w:pPr>
+      <w:r>
+        <w:t>write asynchronous callback functions to handle events from sockets.</w:t>
+      </w:r>
+    </w:p>
+    <w:p>
+      <w:pPr>
+        <w:pStyle w:val="Heading1"/>
+      </w:pPr>
+      <w:r>
+        <w:t>Write the server logic</w:t>
+      </w:r>
+    </w:p>
+    <w:p>
+      <w:r>
+        <w:t>We'll jump right into writing the server.</w:t>
+      </w:r>
+    </w:p>
+    <w:p>
+      <w:pPr>
+        <w:pStyle w:val="Heading2"/>
+      </w:pPr>
+      <w:r>
+        <w:t>Create a socket server</w:t>
+      </w:r>
+    </w:p>
+    <w:p>
+      <w:pPr>
+        <w:rPr>
+          <w:rStyle w:val="InlineCode"/>
+        </w:rPr>
+      </w:pPr>
+      <w:r>
+        <w:t xml:space="preserve">1.  Create &amp; store in a variable called </w:t>
+      </w:r>
+      <w:r>
+        <w:rPr>
+          <w:rStyle w:val="InlineCode"/>
+        </w:rPr>
+        <w:t>server</w:t>
+      </w:r>
+      <w:r>
+        <w:t xml:space="preserve"> a new socket server via </w:t>
+      </w:r>
+      <w:r>
+        <w:rPr>
+          <w:rStyle w:val="InlineCode"/>
+        </w:rPr>
+        <w:t>net</w:t>
+      </w:r>
+      <w:r>
+        <w:t xml:space="preserve">'s </w:t>
+      </w:r>
+      <w:r>
+        <w:rPr>
+          <w:rStyle w:val="InlineCode"/>
+        </w:rPr>
+        <w:t>createServer</w:t>
+      </w:r>
+      <w:r>
+        <w:t xml:space="preserve"> factory function.  For its callback, use the function </w:t>
+      </w:r>
+      <w:r>
+        <w:rPr>
+          <w:rStyle w:val="InlineCode"/>
+        </w:rPr>
+        <w:t>onClientConnected</w:t>
+      </w:r>
+      <w:r>
+        <w:t>, whose stub has already been provided for you.</w:t>
+      </w:r>
+    </w:p>
+    <w:p/>
+    <w:p>
+      <w:pPr>
+        <w:pStyle w:val="Heading2"/>
+      </w:pPr>
+      <w:r>
+        <w:t>Start listening on a port</w:t>
+      </w:r>
+    </w:p>
+    <w:p>
+      <w:r>
+        <w:t xml:space="preserve">2.  Tell the server to start listening on port </w:t>
+      </w:r>
+      <w:r>
+        <w:rPr>
+          <w:rStyle w:val="InlineCode"/>
+        </w:rPr>
+        <w:t>PORT</w:t>
+      </w:r>
+      <w:r>
+        <w:t xml:space="preserve">, and provide the function </w:t>
+      </w:r>
+      <w:r>
+        <w:rPr>
+          <w:rStyle w:val="InlineCode"/>
+        </w:rPr>
+        <w:t>onServerPortBound</w:t>
+      </w:r>
+      <w:r>
+        <w:t xml:space="preserve"> as the callback, whose full implementation has also already been provided for you.</w:t>
+      </w:r>
+    </w:p>
+    <w:p/>
+    <w:p>
+      <w:pPr>
+        <w:pStyle w:val="Heading2"/>
+      </w:pPr>
+      <w:r>
+        <w:t>Test the server</w:t>
+      </w:r>
+    </w:p>
+    <w:p>
+      <w:r>
+        <w:t xml:space="preserve">At this point, believe it or not, we have a functioning TCP server that can listen on port </w:t>
+      </w:r>
+      <w:r>
+        <w:rPr>
+          <w:rStyle w:val="InlineCode"/>
+        </w:rPr>
+        <w:t>PORT</w:t>
+      </w:r>
+      <w:r>
+        <w:t>, and accept connections &amp; handle disconnections.</w:t>
+      </w:r>
+    </w:p>
+    <w:p/>
+    <w:p>
+      <w:r>
+        <w:t xml:space="preserve">3.  Execute </w:t>
+      </w:r>
+      <w:r>
+        <w:rPr>
+          <w:rStyle w:val="InlineCode"/>
+        </w:rPr>
+        <w:t>server.js</w:t>
+      </w:r>
+      <w:r>
+        <w:t xml:space="preserve"> using </w:t>
+      </w:r>
+      <w:r>
+        <w:rPr>
+          <w:rStyle w:val="InlineCode"/>
+        </w:rPr>
+        <w:t>node</w:t>
+      </w:r>
+      <w:r>
+        <w:t>.  You should see a message that looks something like the following.</w:t>
+      </w:r>
+    </w:p>
+    <w:p/>
+    <w:p>
+      <w:pPr>
+        <w:rPr>
+          <w:rStyle w:val="InlineCode"/>
+        </w:rPr>
+      </w:pPr>
+      <w:r>
+        <w:rPr>
+          <w:rStyle w:val="InlineCode"/>
+        </w:rPr>
+        <w:t xml:space="preserve">$ node server.js </w:t>
+      </w:r>
+    </w:p>
+    <w:p>
+      <w:pPr>
+        <w:rPr>
+          <w:rStyle w:val="InlineCode"/>
+        </w:rPr>
+      </w:pPr>
+      <w:r>
+        <w:rPr>
+          <w:rStyle w:val="InlineCode"/>
+        </w:rPr>
+        <w:t>server listening on port 1986</w:t>
+      </w:r>
+    </w:p>
+    <w:p/>
+    <w:p>
+      <w:r>
+        <w:lastRenderedPageBreak/>
+        <w:t xml:space="preserve">4.  Open another terminal window and enter the command </w:t>
+      </w:r>
+      <w:r>
+        <w:rPr>
+          <w:rStyle w:val="InlineCode"/>
+        </w:rPr>
+        <w:t>telnet localhost 1986</w:t>
+      </w:r>
+      <w:r>
+        <w:t>.  You should see output similar to the following.</w:t>
+      </w:r>
+    </w:p>
+    <w:p/>
+    <w:p>
+      <w:pPr>
+        <w:rPr>
+          <w:rStyle w:val="InlineCode"/>
+        </w:rPr>
+      </w:pPr>
+      <w:r>
+        <w:rPr>
+          <w:rStyle w:val="InlineCode"/>
+        </w:rPr>
+        <w:t>$ telnet localhost 1986</w:t>
+      </w:r>
+    </w:p>
+    <w:p>
+      <w:pPr>
+        <w:rPr>
+          <w:rStyle w:val="InlineCode"/>
+        </w:rPr>
+      </w:pPr>
+      <w:r>
+        <w:rPr>
+          <w:rStyle w:val="InlineCode"/>
+        </w:rPr>
+        <w:t>Trying 127.0.0.1...</w:t>
+      </w:r>
+    </w:p>
+    <w:p>
+      <w:pPr>
+        <w:rPr>
+          <w:rStyle w:val="InlineCode"/>
+        </w:rPr>
+      </w:pPr>
+      <w:r>
+        <w:rPr>
+          <w:rStyle w:val="InlineCode"/>
+        </w:rPr>
+        <w:t>Connected to localhost.</w:t>
+      </w:r>
+    </w:p>
+    <w:p>
+      <w:pPr>
+        <w:rPr>
+          <w:rStyle w:val="InlineCode"/>
+        </w:rPr>
+      </w:pPr>
+      <w:r>
+        <w:rPr>
+          <w:rStyle w:val="InlineCode"/>
+        </w:rPr>
+        <w:t>Escape character is '^]'.</w:t>
+      </w:r>
+    </w:p>
+    <w:p>
+      <w:r>
+        <w:t xml:space="preserve">Kill the server (via </w:t>
+      </w:r>
+      <w:r>
+        <w:rPr>
+          <w:rStyle w:val="InlineCode"/>
+        </w:rPr>
+        <w:t>Ctrl-C</w:t>
+      </w:r>
+      <w:r>
+        <w:t xml:space="preserve"> if in a terminal) and you should see the client terminal echo something similar to the following.</w:t>
+      </w:r>
+    </w:p>
+    <w:p/>
+    <w:p>
+      <w:pPr>
+        <w:rPr>
+          <w:rStyle w:val="InlineCode"/>
+        </w:rPr>
+      </w:pPr>
+      <w:r>
+        <w:rPr>
+          <w:rStyle w:val="InlineCode"/>
+        </w:rPr>
+        <w:t>Connection closed by foreign host.</w:t>
+      </w:r>
+    </w:p>
+    <w:p/>
+    <w:p>
+      <w:r>
+        <w:t>When you are confident that the server is running and you're seeing these messages, move on to the next step.</w:t>
+      </w:r>
+    </w:p>
+    <w:p>
+      <w:pPr>
+        <w:pStyle w:val="Heading2"/>
+      </w:pPr>
+      <w:r>
+        <w:t>Start tracking client connections</w:t>
+      </w:r>
+    </w:p>
+    <w:p>
+      <w:r>
+        <w:t xml:space="preserve">We're now going to start adding logic to our </w:t>
+      </w:r>
+      <w:r>
+        <w:rPr>
+          <w:rStyle w:val="InlineCode"/>
+        </w:rPr>
+        <w:t>onClientConnected</w:t>
+      </w:r>
+      <w:r>
+        <w:t xml:space="preserve"> function to keep track of the connections that this server has made.</w:t>
+      </w:r>
+    </w:p>
+    <w:p/>
+    <w:p>
+      <w:r>
+        <w:t xml:space="preserve">5.  First, push the </w:t>
+      </w:r>
+      <w:r>
+        <w:rPr>
+          <w:rStyle w:val="InlineCode"/>
+        </w:rPr>
+        <w:t>socket</w:t>
+      </w:r>
+      <w:r>
+        <w:t xml:space="preserve"> given to the callback onto the </w:t>
+      </w:r>
+      <w:r>
+        <w:rPr>
+          <w:rStyle w:val="InlineCode"/>
+        </w:rPr>
+        <w:t>sockets</w:t>
+      </w:r>
+      <w:r>
+        <w:t xml:space="preserve"> array for later use.</w:t>
+      </w:r>
+    </w:p>
+    <w:p>
+      <w:pPr>
+        <w:pStyle w:val="Heading2"/>
+      </w:pPr>
+      <w:r>
+        <w:t>Add a disconnection handler</w:t>
+      </w:r>
+    </w:p>
+    <w:p>
+      <w:r>
+        <w:t xml:space="preserve">6.  Now, add a listener to the disconnection event of the socket passed into </w:t>
+      </w:r>
+      <w:r>
+        <w:rPr>
+          <w:rStyle w:val="InlineCode"/>
+        </w:rPr>
+        <w:t>onClientConnected</w:t>
+      </w:r>
+      <w:r>
+        <w:t xml:space="preserve">; the event is </w:t>
+      </w:r>
+      <w:r>
+        <w:rPr>
+          <w:rStyle w:val="InlineCode"/>
+        </w:rPr>
+        <w:t>'end'</w:t>
+      </w:r>
+      <w:r>
+        <w:t xml:space="preserve"> and the callback function we'll use is an inline function called </w:t>
+      </w:r>
+      <w:r>
+        <w:rPr>
+          <w:rStyle w:val="InlineCode"/>
+        </w:rPr>
+        <w:t>onEnd</w:t>
+      </w:r>
+      <w:r>
+        <w:t xml:space="preserve"> that delegates to </w:t>
+      </w:r>
+      <w:r>
+        <w:rPr>
+          <w:rStyle w:val="InlineCode"/>
+        </w:rPr>
+        <w:t>onSocketEnd(socket)</w:t>
+      </w:r>
+      <w:r>
+        <w:t>.</w:t>
+      </w:r>
+    </w:p>
+    <w:p/>
+    <w:p>
+      <w:pPr>
+        <w:pStyle w:val="Callout"/>
+      </w:pPr>
+      <w:r>
+        <w:rPr>
+          <w:noProof/>
+        </w:rPr>
+        <w:drawing>
+          <wp:anchor distT="0" distB="0" distL="114300" distR="114300" simplePos="0" relativeHeight="251709440" behindDoc="0" locked="0" layoutInCell="1" allowOverlap="1" wp14:anchorId="1DD46412" wp14:editId="780FBFEE">
+            <wp:simplePos x="0" y="0"/>
+            <wp:positionH relativeFrom="column">
+              <wp:posOffset>0</wp:posOffset>
+            </wp:positionH>
+            <wp:positionV relativeFrom="paragraph">
+              <wp:posOffset>0</wp:posOffset>
+            </wp:positionV>
+            <wp:extent cx="342900" cy="310515"/>
+            <wp:effectExtent l="0" t="0" r="12700" b="0"/>
+            <wp:wrapThrough wrapText="bothSides">
+              <wp:wrapPolygon edited="0">
+                <wp:start x="0" y="0"/>
+                <wp:lineTo x="0" y="19436"/>
+                <wp:lineTo x="20800" y="19436"/>
+                <wp:lineTo x="20800" y="0"/>
+                <wp:lineTo x="0" y="0"/>
+              </wp:wrapPolygon>
+            </wp:wrapThrough>
+            <wp:docPr id="67" name="Picture 2"/>
+            <wp:cNvGraphicFramePr>
+              <a:graphicFrameLocks xmlns:a="http://schemas.openxmlformats.org/drawingml/2006/main" noChangeAspect="1"/>
+            </wp:cNvGraphicFramePr>
+            <a:graphic xmlns:a="http://schemas.openxmlformats.org/drawingml/2006/main">
+              <a:graphicData uri="http://schemas.openxmlformats.org/drawingml/2006/picture">
+                <pic:pic xmlns:pic="http://schemas.openxmlformats.org/drawingml/2006/picture">
+                  <pic:nvPicPr>
+                    <pic:cNvPr id="0" name="Picture 2"/>
+                    <pic:cNvPicPr>
+                      <a:picLocks noChangeAspect="1" noChangeArrowheads="1"/>
+                    </pic:cNvPicPr>
+                  </pic:nvPicPr>
+                  <pic:blipFill>
+                    <a:blip r:embed="rId9" cstate="print">
+                      <a:extLst>
+                        <a:ext uri="{28A0092B-C50C-407E-A947-70E740481C1C}">
+                          <a14:useLocalDpi xmlns:a14="http://schemas.microsoft.com/office/drawing/2010/main" val="0"/>
+                        </a:ext>
+                      </a:extLst>
+                    </a:blip>
+                    <a:srcRect/>
+                    <a:stretch>
+                      <a:fillRect/>
+                    </a:stretch>
+                  </pic:blipFill>
+                  <pic:spPr bwMode="auto">
+                    <a:xfrm>
+                      <a:off x="0" y="0"/>
+                      <a:ext cx="342900" cy="310515"/>
+                    </a:xfrm>
+                    <a:prstGeom prst="rect">
+                      <a:avLst/>
+                    </a:prstGeom>
+                    <a:noFill/>
+                    <a:ln>
+                      <a:noFill/>
+                    </a:ln>
+                  </pic:spPr>
+                </pic:pic>
+              </a:graphicData>
+            </a:graphic>
+            <wp14:sizeRelH relativeFrom="page">
+              <wp14:pctWidth>0</wp14:pctWidth>
+            </wp14:sizeRelH>
+            <wp14:sizeRelV relativeFrom="page">
+              <wp14:pctHeight>0</wp14:pctHeight>
+            </wp14:sizeRelV>
+          </wp:anchor>
+        </w:drawing>
+      </w:r>
+      <w:r>
+        <w:t xml:space="preserve">To add a listener to any </w:t>
+      </w:r>
+      <w:r>
+        <w:rPr>
+          <w:rStyle w:val="InlineCode"/>
+        </w:rPr>
+        <w:t>EventEmitter</w:t>
+      </w:r>
+      <w:r>
+        <w:t xml:space="preserve"> (like </w:t>
+      </w:r>
+      <w:r>
+        <w:rPr>
+          <w:rStyle w:val="InlineCode"/>
+        </w:rPr>
+        <w:t>net.Socket</w:t>
+      </w:r>
+      <w:r>
+        <w:t xml:space="preserve">), use </w:t>
+      </w:r>
+      <w:r>
+        <w:rPr>
+          <w:rStyle w:val="InlineCode"/>
+        </w:rPr>
+        <w:t>EventEmitter</w:t>
+      </w:r>
+      <w:r>
+        <w:t>'s on method, which takes the event of notification and the callback function.</w:t>
+      </w:r>
+    </w:p>
+    <w:p/>
+    <w:p>
+      <w:pPr>
+        <w:pStyle w:val="Callout"/>
+      </w:pPr>
+      <w:r>
+        <w:rPr>
+          <w:noProof/>
+        </w:rPr>
+        <w:drawing>
+          <wp:anchor distT="0" distB="0" distL="114300" distR="114300" simplePos="0" relativeHeight="251710464" behindDoc="0" locked="0" layoutInCell="1" allowOverlap="1" wp14:anchorId="3B0BEED8" wp14:editId="53D69F52">
+            <wp:simplePos x="0" y="0"/>
+            <wp:positionH relativeFrom="column">
+              <wp:posOffset>0</wp:posOffset>
+            </wp:positionH>
+            <wp:positionV relativeFrom="paragraph">
+              <wp:posOffset>0</wp:posOffset>
+            </wp:positionV>
+            <wp:extent cx="342900" cy="310515"/>
+            <wp:effectExtent l="0" t="0" r="12700" b="0"/>
+            <wp:wrapThrough wrapText="bothSides">
+              <wp:wrapPolygon edited="0">
+                <wp:start x="0" y="0"/>
+                <wp:lineTo x="0" y="19436"/>
+                <wp:lineTo x="20800" y="19436"/>
+                <wp:lineTo x="20800" y="0"/>
+                <wp:lineTo x="0" y="0"/>
+              </wp:wrapPolygon>
+            </wp:wrapThrough>
+            <wp:docPr id="68" name="Picture 2"/>
+            <wp:cNvGraphicFramePr>
+              <a:graphicFrameLocks xmlns:a="http://schemas.openxmlformats.org/drawingml/2006/main" noChangeAspect="1"/>
+            </wp:cNvGraphicFramePr>
+            <a:graphic xmlns:a="http://schemas.openxmlformats.org/drawingml/2006/main">
+              <a:graphicData uri="http://schemas.openxmlformats.org/drawingml/2006/picture">
+                <pic:pic xmlns:pic="http://schemas.openxmlformats.org/drawingml/2006/picture">
+                  <pic:nvPicPr>
+                    <pic:cNvPr id="0" name="Picture 2"/>
+                    <pic:cNvPicPr>
+                      <a:picLocks noChangeAspect="1" noChangeArrowheads="1"/>
+                    </pic:cNvPicPr>
+                  </pic:nvPicPr>
+                  <pic:blipFill>
+                    <a:blip r:embed="rId9" cstate="print">
+                      <a:extLst>
+                        <a:ext uri="{28A0092B-C50C-407E-A947-70E740481C1C}">
+                          <a14:useLocalDpi xmlns:a14="http://schemas.microsoft.com/office/drawing/2010/main" val="0"/>
+                        </a:ext>
+                      </a:extLst>
+                    </a:blip>
+                    <a:srcRect/>
+                    <a:stretch>
+                      <a:fillRect/>
+                    </a:stretch>
+                  </pic:blipFill>
+                  <pic:spPr bwMode="auto">
+                    <a:xfrm>
+                      <a:off x="0" y="0"/>
+                      <a:ext cx="342900" cy="310515"/>
+                    </a:xfrm>
+                    <a:prstGeom prst="rect">
+                      <a:avLst/>
+                    </a:prstGeom>
+                    <a:noFill/>
+                    <a:ln>
+                      <a:noFill/>
+                    </a:ln>
+                  </pic:spPr>
+                </pic:pic>
+              </a:graphicData>
+            </a:graphic>
+            <wp14:sizeRelH relativeFrom="page">
+              <wp14:pctWidth>0</wp14:pctWidth>
+            </wp14:sizeRelH>
+            <wp14:sizeRelV relativeFrom="page">
+              <wp14:pctHeight>0</wp14:pctHeight>
+            </wp14:sizeRelV>
+          </wp:anchor>
+        </w:drawing>
+      </w:r>
+      <w:r>
+        <w:t xml:space="preserve">The inline function that we created is also a closure, since it uses the socket given to the </w:t>
+      </w:r>
+      <w:r>
+        <w:rPr>
+          <w:rStyle w:val="InlineCode"/>
+        </w:rPr>
+        <w:t>onClientConnected</w:t>
+      </w:r>
+      <w:r>
+        <w:t xml:space="preserve"> callback.</w:t>
+      </w:r>
+    </w:p>
+    <w:p>
+      <w:pPr>
+        <w:pStyle w:val="Heading2"/>
+      </w:pPr>
+      <w:r>
+        <w:t>Test the server</w:t>
+      </w:r>
+    </w:p>
+    <w:p>
+      <w:r>
+        <w:t>Now that we've coded a little more, let's test a little more.</w:t>
+      </w:r>
+    </w:p>
+    <w:p/>
+    <w:p>
+      <w:r>
+        <w:t xml:space="preserve">7.  Run </w:t>
+      </w:r>
+      <w:r>
+        <w:rPr>
+          <w:rStyle w:val="InlineCode"/>
+        </w:rPr>
+        <w:t>server.js</w:t>
+      </w:r>
+      <w:r>
+        <w:t xml:space="preserve"> via </w:t>
+      </w:r>
+      <w:r>
+        <w:rPr>
+          <w:rStyle w:val="InlineCode"/>
+        </w:rPr>
+        <w:t>node</w:t>
+      </w:r>
+      <w:r>
+        <w:t xml:space="preserve"> again.</w:t>
+      </w:r>
+    </w:p>
+    <w:p/>
+    <w:p>
+      <w:r>
+        <w:t>8.  Once you see the message that the server is listening, connect to it from another terminal again.</w:t>
+      </w:r>
+    </w:p>
+    <w:p/>
+    <w:p>
+      <w:r>
+        <w:t xml:space="preserve">9.  Now that the client is connected, type </w:t>
+      </w:r>
+      <w:r>
+        <w:rPr>
+          <w:rStyle w:val="InlineCode"/>
+        </w:rPr>
+        <w:t>Ctrl-]</w:t>
+      </w:r>
+      <w:r>
+        <w:t xml:space="preserve"> (the close-square-bracket key, or whatever your terminal states the escape character is) to escape to the telnet prompt, then type </w:t>
+      </w:r>
+      <w:r>
+        <w:rPr>
+          <w:rStyle w:val="InlineCode"/>
+        </w:rPr>
+        <w:t>quit</w:t>
+      </w:r>
+      <w:r>
+        <w:t xml:space="preserve"> and enter.  The client terminal should look something like the following.</w:t>
+      </w:r>
+    </w:p>
+    <w:p/>
+    <w:p>
+      <w:pPr>
+        <w:rPr>
+          <w:rStyle w:val="InlineCode"/>
+        </w:rPr>
+      </w:pPr>
+      <w:r>
+        <w:rPr>
+          <w:rStyle w:val="InlineCode"/>
+        </w:rPr>
+        <w:t>$ telnet localhost 1986</w:t>
+      </w:r>
+    </w:p>
+    <w:p>
+      <w:pPr>
+        <w:rPr>
+          <w:rStyle w:val="InlineCode"/>
+        </w:rPr>
+      </w:pPr>
+      <w:r>
+        <w:rPr>
+          <w:rStyle w:val="InlineCode"/>
+        </w:rPr>
+        <w:t>Trying 127.0.0.1...</w:t>
+      </w:r>
+    </w:p>
+    <w:p>
+      <w:pPr>
+        <w:rPr>
+          <w:rStyle w:val="InlineCode"/>
+        </w:rPr>
+      </w:pPr>
+      <w:r>
+        <w:rPr>
+          <w:rStyle w:val="InlineCode"/>
+        </w:rPr>
+        <w:t>Connected to localhost.</w:t>
+      </w:r>
+    </w:p>
+    <w:p>
+      <w:pPr>
+        <w:rPr>
+          <w:rStyle w:val="InlineCode"/>
+        </w:rPr>
+      </w:pPr>
+      <w:r>
+        <w:rPr>
+          <w:rStyle w:val="InlineCode"/>
+        </w:rPr>
+        <w:t>Escape character is '^]'.</w:t>
+      </w:r>
+    </w:p>
+    <w:p>
+      <w:pPr>
+        <w:rPr>
+          <w:rStyle w:val="InlineCode"/>
+        </w:rPr>
+      </w:pPr>
+      <w:r>
+        <w:rPr>
+          <w:rStyle w:val="InlineCode"/>
+        </w:rPr>
+        <w:t>^]</w:t>
+      </w:r>
+    </w:p>
+    <w:p>
+      <w:pPr>
+        <w:rPr>
+          <w:rStyle w:val="InlineCode"/>
+        </w:rPr>
+      </w:pPr>
+      <w:r>
+        <w:rPr>
+          <w:rStyle w:val="InlineCode"/>
+        </w:rPr>
+        <w:t>telnet&gt; quit</w:t>
+      </w:r>
+    </w:p>
+    <w:p>
+      <w:pPr>
+        <w:rPr>
+          <w:rStyle w:val="InlineCode"/>
+        </w:rPr>
+      </w:pPr>
+      <w:r>
+        <w:rPr>
+          <w:rStyle w:val="InlineCode"/>
+        </w:rPr>
+        <w:t>Connection closed.</w:t>
+      </w:r>
+    </w:p>
+    <w:p/>
+    <w:p>
+      <w:r>
+        <w:t>10.  Confirm that your client has closed the connection and that you see the server's disconnection message.  The server's messages should look something like the following.</w:t>
+      </w:r>
+    </w:p>
+    <w:p/>
+    <w:p>
+      <w:pPr>
+        <w:rPr>
+          <w:rStyle w:val="InlineCode"/>
+        </w:rPr>
+      </w:pPr>
+      <w:r>
+        <w:rPr>
+          <w:rStyle w:val="InlineCode"/>
+        </w:rPr>
+        <w:t>$ node server.js</w:t>
+      </w:r>
+    </w:p>
+    <w:p>
+      <w:pPr>
+        <w:rPr>
+          <w:rStyle w:val="InlineCode"/>
+        </w:rPr>
+      </w:pPr>
+      <w:r>
+        <w:rPr>
+          <w:rStyle w:val="InlineCode"/>
+        </w:rPr>
+        <w:t>server listening on port 1986</w:t>
+      </w:r>
+    </w:p>
+    <w:p>
+      <w:pPr>
+        <w:rPr>
+          <w:rStyle w:val="InlineCode"/>
+        </w:rPr>
+      </w:pPr>
+      <w:r>
+        <w:rPr>
+          <w:rStyle w:val="InlineCode"/>
+        </w:rPr>
+        <w:t>client connected</w:t>
+      </w:r>
+    </w:p>
+    <w:p>
+      <w:pPr>
+        <w:rPr>
+          <w:rStyle w:val="InlineCode"/>
+        </w:rPr>
+      </w:pPr>
+      <w:r>
+        <w:rPr>
+          <w:rStyle w:val="InlineCode"/>
+        </w:rPr>
+        <w:t>client disconnected</w:t>
+      </w:r>
+    </w:p>
+    <w:p/>
+    <w:p>
+      <w:r>
+        <w:t>Next, let's write some usage information to the client so that the client knows how to interact with the server.</w:t>
+      </w:r>
+    </w:p>
+    <w:p/>
+    <w:p>
+      <w:r>
+        <w:lastRenderedPageBreak/>
+        <w:t xml:space="preserve">11.  Use the following code at the end of the </w:t>
+      </w:r>
+      <w:r>
+        <w:rPr>
+          <w:rStyle w:val="InlineCode"/>
+        </w:rPr>
+        <w:t>onClientConnected</w:t>
+      </w:r>
+      <w:r>
+        <w:t xml:space="preserve"> function to write the usage message to the client.</w:t>
+      </w:r>
+    </w:p>
+    <w:p/>
+    <w:p>
+      <w:pPr>
+        <w:widowControl w:val="0"/>
+        <w:autoSpaceDE w:val="0"/>
+        <w:autoSpaceDN w:val="0"/>
+        <w:adjustRightInd w:val="0"/>
+        <w:rPr>
+          <w:rStyle w:val="InlineCode"/>
+        </w:rPr>
+      </w:pPr>
+      <w:r>
+        <w:rPr>
+          <w:rStyle w:val="InlineCode"/>
+        </w:rPr>
+        <w:t>socket.write('Hello.  Usage:\r\n'</w:t>
+      </w:r>
+    </w:p>
+    <w:p>
+      <w:pPr>
+        <w:widowControl w:val="0"/>
+        <w:autoSpaceDE w:val="0"/>
+        <w:autoSpaceDN w:val="0"/>
+        <w:adjustRightInd w:val="0"/>
+        <w:rPr>
+          <w:rStyle w:val="InlineCode"/>
+        </w:rPr>
+      </w:pPr>
+      <w:r>
+        <w:rPr>
+          <w:rStyle w:val="InlineCode"/>
+        </w:rPr>
+        <w:t xml:space="preserve">  + '/name:yourName to tell me your name\r\n'</w:t>
+      </w:r>
+    </w:p>
+    <w:p>
+      <w:pPr>
+        <w:widowControl w:val="0"/>
+        <w:autoSpaceDE w:val="0"/>
+        <w:autoSpaceDN w:val="0"/>
+        <w:adjustRightInd w:val="0"/>
+        <w:rPr>
+          <w:rStyle w:val="InlineCode"/>
+        </w:rPr>
+      </w:pPr>
+      <w:r>
+        <w:rPr>
+          <w:rStyle w:val="InlineCode"/>
+        </w:rPr>
+        <w:t xml:space="preserve">  + '/quit to quit\r\n'</w:t>
+      </w:r>
+    </w:p>
+    <w:p>
+      <w:pPr>
+        <w:widowControl w:val="0"/>
+        <w:autoSpaceDE w:val="0"/>
+        <w:autoSpaceDN w:val="0"/>
+        <w:adjustRightInd w:val="0"/>
+        <w:rPr>
+          <w:rStyle w:val="InlineCode"/>
+        </w:rPr>
+      </w:pPr>
+      <w:r>
+        <w:rPr>
+          <w:rStyle w:val="InlineCode"/>
+        </w:rPr>
+        <w:t xml:space="preserve">  + '/shutdown to shutdown the server\r\n'</w:t>
+      </w:r>
+    </w:p>
+    <w:p>
+      <w:pPr>
+        <w:widowControl w:val="0"/>
+        <w:autoSpaceDE w:val="0"/>
+        <w:autoSpaceDN w:val="0"/>
+        <w:adjustRightInd w:val="0"/>
+        <w:rPr>
+          <w:rStyle w:val="InlineCode"/>
+        </w:rPr>
+      </w:pPr>
+      <w:r>
+        <w:rPr>
+          <w:rStyle w:val="InlineCode"/>
+        </w:rPr>
+        <w:t xml:space="preserve">  + "otherwise I'll just echo </w:t>
+      </w:r>
+      <w:r>
+        <w:rPr>
+          <w:rStyle w:val="InlineCode"/>
+        </w:rPr>
+        <w:t xml:space="preserve">'You said: ' plus </w:t>
+      </w:r>
+      <w:r>
+        <w:rPr>
+          <w:rStyle w:val="InlineCode"/>
+        </w:rPr>
+        <w:t>what you enter</w:t>
+      </w:r>
+      <w:r>
+        <w:rPr>
+          <w:rStyle w:val="InlineCode"/>
+        </w:rPr>
+        <w:t>ed</w:t>
+      </w:r>
+      <w:r>
+        <w:rPr>
+          <w:rStyle w:val="InlineCode"/>
+        </w:rPr>
+        <w:t>!\r\n");</w:t>
+      </w:r>
+    </w:p>
+    <w:p/>
+    <w:p>
+      <w:r>
+        <w:t>Now, let's add logic to handle the behavior that the usage message describes.</w:t>
+      </w:r>
+    </w:p>
+    <w:p/>
+    <w:p>
+      <w:pPr>
+        <w:pStyle w:val="Heading2"/>
+      </w:pPr>
+      <w:r>
+        <w:t>Add a data listener</w:t>
+      </w:r>
+    </w:p>
+    <w:p>
+      <w:r>
+        <w:t xml:space="preserve">12.  Right after the line(s) in </w:t>
+      </w:r>
+      <w:r>
+        <w:rPr>
+          <w:rStyle w:val="InlineCode"/>
+        </w:rPr>
+        <w:t>onClient</w:t>
+      </w:r>
+      <w:r>
+        <w:rPr>
+          <w:rStyle w:val="InlineCode"/>
+        </w:rPr>
+        <w:t>Connected</w:t>
+      </w:r>
+      <w:r>
+        <w:t xml:space="preserve"> that register the </w:t>
+      </w:r>
+      <w:r>
+        <w:rPr>
+          <w:rStyle w:val="InlineCode"/>
+        </w:rPr>
+        <w:t>'end'</w:t>
+      </w:r>
+      <w:r>
+        <w:t xml:space="preserve"> listener, add another listener for the </w:t>
+      </w:r>
+      <w:r>
+        <w:rPr>
+          <w:rStyle w:val="InlineCode"/>
+        </w:rPr>
+        <w:t>'data'</w:t>
+      </w:r>
+      <w:r>
+        <w:t xml:space="preserve"> event, this time creating an inline function called </w:t>
+      </w:r>
+      <w:r>
+        <w:rPr>
+          <w:rStyle w:val="InlineCode"/>
+        </w:rPr>
+        <w:t>onData</w:t>
+      </w:r>
+      <w:r>
+        <w:t xml:space="preserve"> that takes a single argument named </w:t>
+      </w:r>
+      <w:r>
+        <w:rPr>
+          <w:rStyle w:val="InlineCode"/>
+        </w:rPr>
+        <w:t>data</w:t>
+      </w:r>
+      <w:r>
+        <w:t xml:space="preserve"> and that delegates to </w:t>
+      </w:r>
+      <w:r>
+        <w:rPr>
+          <w:rStyle w:val="InlineCode"/>
+        </w:rPr>
+        <w:t>onSocketData(data, socket)</w:t>
+      </w:r>
+      <w:r>
+        <w:t>, another function whose stub is provided for you.</w:t>
+      </w:r>
+    </w:p>
+    <w:p/>
+    <w:p>
+      <w:pPr>
+        <w:pStyle w:val="Callout"/>
+      </w:pPr>
+      <w:r>
+        <w:rPr>
+          <w:noProof/>
+        </w:rPr>
+        <w:drawing>
+          <wp:anchor distT="0" distB="0" distL="114300" distR="114300" simplePos="0" relativeHeight="251711488" behindDoc="0" locked="0" layoutInCell="1" allowOverlap="1" wp14:anchorId="08B36B50" wp14:editId="66289C93">
+            <wp:simplePos x="0" y="0"/>
+            <wp:positionH relativeFrom="column">
+              <wp:posOffset>0</wp:posOffset>
+            </wp:positionH>
+            <wp:positionV relativeFrom="paragraph">
+              <wp:posOffset>0</wp:posOffset>
+            </wp:positionV>
+            <wp:extent cx="342900" cy="310515"/>
+            <wp:effectExtent l="0" t="0" r="12700" b="0"/>
+            <wp:wrapThrough wrapText="bothSides">
+              <wp:wrapPolygon edited="0">
+                <wp:start x="0" y="0"/>
+                <wp:lineTo x="0" y="19436"/>
+                <wp:lineTo x="20800" y="19436"/>
+                <wp:lineTo x="20800" y="0"/>
+                <wp:lineTo x="0" y="0"/>
+              </wp:wrapPolygon>
+            </wp:wrapThrough>
+            <wp:docPr id="69" name="Picture 2"/>
+            <wp:cNvGraphicFramePr>
+              <a:graphicFrameLocks xmlns:a="http://schemas.openxmlformats.org/drawingml/2006/main" noChangeAspect="1"/>
+            </wp:cNvGraphicFramePr>
+            <a:graphic xmlns:a="http://schemas.openxmlformats.org/drawingml/2006/main">
+              <a:graphicData uri="http://schemas.openxmlformats.org/drawingml/2006/picture">
+                <pic:pic xmlns:pic="http://schemas.openxmlformats.org/drawingml/2006/picture">
+                  <pic:nvPicPr>
+                    <pic:cNvPr id="0" name="Picture 2"/>
+                    <pic:cNvPicPr>
+                      <a:picLocks noChangeAspect="1" noChangeArrowheads="1"/>
+                    </pic:cNvPicPr>
+                  </pic:nvPicPr>
+                  <pic:blipFill>
+                    <a:blip r:embed="rId9" cstate="print">
+                      <a:extLst>
+                        <a:ext uri="{28A0092B-C50C-407E-A947-70E740481C1C}">
+                          <a14:useLocalDpi xmlns:a14="http://schemas.microsoft.com/office/drawing/2010/main" val="0"/>
+                        </a:ext>
+                      </a:extLst>
+                    </a:blip>
+                    <a:srcRect/>
+                    <a:stretch>
+                      <a:fillRect/>
+                    </a:stretch>
+                  </pic:blipFill>
+                  <pic:spPr bwMode="auto">
+                    <a:xfrm>
+                      <a:off x="0" y="0"/>
+                      <a:ext cx="342900" cy="310515"/>
+                    </a:xfrm>
+                    <a:prstGeom prst="rect">
+                      <a:avLst/>
+                    </a:prstGeom>
+                    <a:noFill/>
+                    <a:ln>
+                      <a:noFill/>
+                    </a:ln>
+                  </pic:spPr>
+                </pic:pic>
+              </a:graphicData>
+            </a:graphic>
+            <wp14:sizeRelH relativeFrom="page">
+              <wp14:pctWidth>0</wp14:pctWidth>
+            </wp14:sizeRelH>
+            <wp14:sizeRelV relativeFrom="page">
+              <wp14:pctHeight>0</wp14:pctHeight>
+            </wp14:sizeRelV>
+          </wp:anchor>
+        </w:drawing>
+      </w:r>
+      <w:r>
+        <w:t xml:space="preserve">The </w:t>
+      </w:r>
+      <w:r>
+        <w:rPr>
+          <w:rStyle w:val="InlineCode"/>
+        </w:rPr>
+        <w:t>'data'</w:t>
+      </w:r>
+      <w:r>
+        <w:t xml:space="preserve"> event from a socket passes in data as an instance of Node's </w:t>
+      </w:r>
+      <w:r>
+        <w:rPr>
+          <w:rStyle w:val="InlineCode"/>
+        </w:rPr>
+        <w:t>Buffer</w:t>
+      </w:r>
+      <w:r>
+        <w:t xml:space="preserve"> object, unless the stream's </w:t>
+      </w:r>
+      <w:r>
+        <w:rPr>
+          <w:rStyle w:val="InlineCode"/>
+        </w:rPr>
+        <w:t>setEncoding</w:t>
+      </w:r>
+      <w:r>
+        <w:t xml:space="preserve"> was previously called with a valid encoding string, in which case data is given as a string with the desired encoding.</w:t>
+      </w:r>
+    </w:p>
+    <w:p/>
+    <w:p>
+      <w:r>
+        <w:t xml:space="preserve">We're now going to complete the implementation of the behavior described in the usage that’s given to clients right after they connect, namely that any string is echoed back to the client with the prefix </w:t>
+      </w:r>
+      <w:r>
+        <w:rPr>
+          <w:rStyle w:val="InlineCode"/>
+        </w:rPr>
+        <w:t>'You said: '</w:t>
+      </w:r>
+      <w:r>
+        <w:t xml:space="preserve">, except for </w:t>
+      </w:r>
+      <w:r>
+        <w:rPr>
+          <w:rStyle w:val="InlineCode"/>
+        </w:rPr>
+        <w:t>'/quit'</w:t>
+      </w:r>
+      <w:r>
+        <w:t xml:space="preserve">, which closes the client connection, </w:t>
+      </w:r>
+      <w:r>
+        <w:rPr>
+          <w:rStyle w:val="InlineCode"/>
+        </w:rPr>
+        <w:t>'/shutdown'</w:t>
+      </w:r>
+      <w:r>
+        <w:t xml:space="preserve">, which shuts down the server completely, or </w:t>
+      </w:r>
+      <w:r>
+        <w:rPr>
+          <w:rStyle w:val="InlineCode"/>
+        </w:rPr>
+        <w:t>'/name:yourName'</w:t>
+      </w:r>
+      <w:r>
+        <w:t xml:space="preserve">, which causes the server to prefix echoed strings with </w:t>
+      </w:r>
+      <w:r>
+        <w:rPr>
+          <w:rStyle w:val="InlineCode"/>
+        </w:rPr>
+        <w:t>'&lt;yourName&gt; said: '</w:t>
+      </w:r>
+      <w:r>
+        <w:t xml:space="preserve">.  All of these edits will be going into the function </w:t>
+      </w:r>
+      <w:r>
+        <w:rPr>
+          <w:rStyle w:val="InlineCode"/>
+        </w:rPr>
+        <w:t>onSocketData</w:t>
+      </w:r>
+      <w:r>
+        <w:t>.</w:t>
+      </w:r>
+    </w:p>
+    <w:p/>
+    <w:p>
+      <w:r>
+        <w:t xml:space="preserve">13.  Start by setting </w:t>
+      </w:r>
+      <w:r>
+        <w:rPr>
+          <w:rStyle w:val="InlineCode"/>
+        </w:rPr>
+        <w:t>data</w:t>
+      </w:r>
+      <w:r>
+        <w:t xml:space="preserve"> to </w:t>
+      </w:r>
+      <w:r>
+        <w:rPr>
+          <w:rStyle w:val="InlineCode"/>
+        </w:rPr>
+        <w:t>data.toString()</w:t>
+      </w:r>
+      <w:r>
+        <w:t>, just to make sure it's a string.</w:t>
+      </w:r>
+    </w:p>
+    <w:p/>
+    <w:p>
+      <w:r>
+        <w:t xml:space="preserve">14.  Add a check to see if the string is literally </w:t>
+      </w:r>
+      <w:r>
+        <w:rPr>
+          <w:rStyle w:val="InlineCode"/>
+        </w:rPr>
+        <w:t>'/shutdown'</w:t>
+      </w:r>
+      <w:r>
+        <w:t xml:space="preserve">.  If it is, invoke </w:t>
+      </w:r>
+      <w:r>
+        <w:rPr>
+          <w:rStyle w:val="InlineCode"/>
+        </w:rPr>
+        <w:t>shutdown()</w:t>
+      </w:r>
+      <w:r>
+        <w:t xml:space="preserve"> and return.  We'll flesh out the function </w:t>
+      </w:r>
+      <w:r>
+        <w:rPr>
+          <w:rStyle w:val="InlineCode"/>
+        </w:rPr>
+        <w:t>shutdown</w:t>
+      </w:r>
+      <w:r>
+        <w:t xml:space="preserve"> later.</w:t>
+      </w:r>
+    </w:p>
+    <w:p/>
+    <w:p>
+      <w:r>
+        <w:t xml:space="preserve">15.  Add a check to see if the string is literally </w:t>
+      </w:r>
+      <w:r>
+        <w:rPr>
+          <w:rStyle w:val="InlineCode"/>
+        </w:rPr>
+        <w:t>'/quit'</w:t>
+      </w:r>
+      <w:r>
+        <w:t xml:space="preserve">.  If it is, invoke </w:t>
+      </w:r>
+      <w:r>
+        <w:rPr>
+          <w:rStyle w:val="InlineCode"/>
+        </w:rPr>
+        <w:t>shutdown(socket)</w:t>
+      </w:r>
+      <w:r>
+        <w:t xml:space="preserve">.  Again, we'll flesh out the function </w:t>
+      </w:r>
+      <w:r>
+        <w:rPr>
+          <w:rStyle w:val="InlineCode"/>
+        </w:rPr>
+        <w:t>shutdown</w:t>
+      </w:r>
+      <w:r>
+        <w:t xml:space="preserve"> later.</w:t>
+      </w:r>
+    </w:p>
+    <w:p/>
+    <w:p>
+      <w:r>
+        <w:t xml:space="preserve">16.  Next, see if the string begins with </w:t>
+      </w:r>
+      <w:r>
+        <w:rPr>
+          <w:rStyle w:val="InlineCode"/>
+        </w:rPr>
+        <w:t>'/name:'</w:t>
+      </w:r>
+      <w:r>
+        <w:t xml:space="preserve">.  If it does, then parse the string following the colon, and save it as a new property, </w:t>
+      </w:r>
+      <w:r>
+        <w:rPr>
+          <w:rStyle w:val="InlineCode"/>
+        </w:rPr>
+        <w:t>username</w:t>
+      </w:r>
+      <w:r>
+        <w:t xml:space="preserve">, on </w:t>
+      </w:r>
+      <w:r>
+        <w:rPr>
+          <w:rStyle w:val="InlineCode"/>
+        </w:rPr>
+        <w:t>socket</w:t>
+      </w:r>
+      <w:r>
+        <w:t>.</w:t>
+      </w:r>
+    </w:p>
+    <w:p/>
+    <w:p>
+      <w:pPr>
+        <w:pStyle w:val="Callout"/>
+      </w:pPr>
+      <w:r>
+        <w:rPr>
+          <w:noProof/>
+        </w:rPr>
+        <w:drawing>
+          <wp:anchor distT="0" distB="0" distL="114300" distR="114300" simplePos="0" relativeHeight="251712512" behindDoc="0" locked="0" layoutInCell="1" allowOverlap="1" wp14:anchorId="7FC70882" wp14:editId="119E5259">
+            <wp:simplePos x="0" y="0"/>
+            <wp:positionH relativeFrom="column">
+              <wp:posOffset>0</wp:posOffset>
+            </wp:positionH>
+            <wp:positionV relativeFrom="paragraph">
+              <wp:posOffset>0</wp:posOffset>
+            </wp:positionV>
+            <wp:extent cx="342900" cy="310515"/>
+            <wp:effectExtent l="0" t="0" r="12700" b="0"/>
+            <wp:wrapThrough wrapText="bothSides">
+              <wp:wrapPolygon edited="0">
+                <wp:start x="0" y="0"/>
+                <wp:lineTo x="0" y="19436"/>
+                <wp:lineTo x="20800" y="19436"/>
+                <wp:lineTo x="20800" y="0"/>
+                <wp:lineTo x="0" y="0"/>
+              </wp:wrapPolygon>
+            </wp:wrapThrough>
+            <wp:docPr id="70" name="Picture 2"/>
+            <wp:cNvGraphicFramePr>
+              <a:graphicFrameLocks xmlns:a="http://schemas.openxmlformats.org/drawingml/2006/main" noChangeAspect="1"/>
+            </wp:cNvGraphicFramePr>
+            <a:graphic xmlns:a="http://schemas.openxmlformats.org/drawingml/2006/main">
+              <a:graphicData uri="http://schemas.openxmlformats.org/drawingml/2006/picture">
+                <pic:pic xmlns:pic="http://schemas.openxmlformats.org/drawingml/2006/picture">
+                  <pic:nvPicPr>
+                    <pic:cNvPr id="0" name="Picture 2"/>
+                    <pic:cNvPicPr>
+                      <a:picLocks noChangeAspect="1" noChangeArrowheads="1"/>
+                    </pic:cNvPicPr>
+                  </pic:nvPicPr>
+                  <pic:blipFill>
+                    <a:blip r:embed="rId9" cstate="print">
+                      <a:extLst>
+                        <a:ext uri="{28A0092B-C50C-407E-A947-70E740481C1C}">
+                          <a14:useLocalDpi xmlns:a14="http://schemas.microsoft.com/office/drawing/2010/main" val="0"/>
+                        </a:ext>
+                      </a:extLst>
+                    </a:blip>
+                    <a:srcRect/>
+                    <a:stretch>
+                      <a:fillRect/>
+                    </a:stretch>
+                  </pic:blipFill>
+                  <pic:spPr bwMode="auto">
+                    <a:xfrm>
+                      <a:off x="0" y="0"/>
+                      <a:ext cx="342900" cy="310515"/>
+                    </a:xfrm>
+                    <a:prstGeom prst="rect">
+                      <a:avLst/>
+                    </a:prstGeom>
+                    <a:noFill/>
+                    <a:ln>
+                      <a:noFill/>
+                    </a:ln>
+                  </pic:spPr>
+                </pic:pic>
+              </a:graphicData>
+            </a:graphic>
+            <wp14:sizeRelH relativeFrom="page">
+              <wp14:pctWidth>0</wp14:pctWidth>
+            </wp14:sizeRelH>
+            <wp14:sizeRelV relativeFrom="page">
+              <wp14:pctHeight>0</wp14:pctHeight>
+            </wp14:sizeRelV>
+          </wp:anchor>
+        </w:drawing>
+      </w:r>
+      <w:r>
+        <w:t xml:space="preserve">You can use </w:t>
+      </w:r>
+      <w:r>
+        <w:rPr>
+          <w:rStyle w:val="InlineCode"/>
+        </w:rPr>
+        <w:t>String</w:t>
+      </w:r>
+      <w:r>
+        <w:t xml:space="preserve">'s </w:t>
+      </w:r>
+      <w:r>
+        <w:rPr>
+          <w:rStyle w:val="InlineCode"/>
+        </w:rPr>
+        <w:t>indexOf</w:t>
+      </w:r>
+      <w:r>
+        <w:t xml:space="preserve"> method to see if a string begins with another string.</w:t>
+      </w:r>
+    </w:p>
+    <w:p/>
+    <w:p>
+      <w:pPr>
+        <w:pStyle w:val="Callout"/>
+      </w:pPr>
+      <w:r>
+        <w:rPr>
+          <w:noProof/>
+        </w:rPr>
+        <w:drawing>
+          <wp:anchor distT="0" distB="0" distL="114300" distR="114300" simplePos="0" relativeHeight="251713536" behindDoc="0" locked="0" layoutInCell="1" allowOverlap="1" wp14:anchorId="6E4E7372" wp14:editId="52AFC84F">
+            <wp:simplePos x="0" y="0"/>
+            <wp:positionH relativeFrom="column">
+              <wp:posOffset>0</wp:posOffset>
+            </wp:positionH>
+            <wp:positionV relativeFrom="paragraph">
+              <wp:posOffset>0</wp:posOffset>
+            </wp:positionV>
+            <wp:extent cx="342900" cy="310515"/>
+            <wp:effectExtent l="0" t="0" r="12700" b="0"/>
+            <wp:wrapThrough wrapText="bothSides">
+              <wp:wrapPolygon edited="0">
+                <wp:start x="0" y="0"/>
+                <wp:lineTo x="0" y="19436"/>
+                <wp:lineTo x="20800" y="19436"/>
+                <wp:lineTo x="20800" y="0"/>
+                <wp:lineTo x="0" y="0"/>
+              </wp:wrapPolygon>
+            </wp:wrapThrough>
+            <wp:docPr id="15" name="Picture 2"/>
+            <wp:cNvGraphicFramePr>
+              <a:graphicFrameLocks xmlns:a="http://schemas.openxmlformats.org/drawingml/2006/main" noChangeAspect="1"/>
+            </wp:cNvGraphicFramePr>
+            <a:graphic xmlns:a="http://schemas.openxmlformats.org/drawingml/2006/main">
+              <a:graphicData uri="http://schemas.openxmlformats.org/drawingml/2006/picture">
+                <pic:pic xmlns:pic="http://schemas.openxmlformats.org/drawingml/2006/picture">
+                  <pic:nvPicPr>
+                    <pic:cNvPr id="0" name="Picture 2"/>
+                    <pic:cNvPicPr>
+                      <a:picLocks noChangeAspect="1" noChangeArrowheads="1"/>
+                    </pic:cNvPicPr>
+                  </pic:nvPicPr>
+                  <pic:blipFill>
+                    <a:blip r:embed="rId9" cstate="print">
+                      <a:extLst>
+                        <a:ext uri="{28A0092B-C50C-407E-A947-70E740481C1C}">
+                          <a14:useLocalDpi xmlns:a14="http://schemas.microsoft.com/office/drawing/2010/main" val="0"/>
+                        </a:ext>
+                      </a:extLst>
+                    </a:blip>
+                    <a:srcRect/>
+                    <a:stretch>
+                      <a:fillRect/>
+                    </a:stretch>
+                  </pic:blipFill>
+                  <pic:spPr bwMode="auto">
+                    <a:xfrm>
+                      <a:off x="0" y="0"/>
+                      <a:ext cx="342900" cy="310515"/>
+                    </a:xfrm>
+                    <a:prstGeom prst="rect">
+                      <a:avLst/>
+                    </a:prstGeom>
+                    <a:noFill/>
+                    <a:ln>
+                      <a:noFill/>
+                    </a:ln>
+                  </pic:spPr>
+                </pic:pic>
+              </a:graphicData>
+            </a:graphic>
+            <wp14:sizeRelH relativeFrom="page">
+              <wp14:pctWidth>0</wp14:pctWidth>
+            </wp14:sizeRelH>
+            <wp14:sizeRelV relativeFrom="page">
+              <wp14:pctHeight>0</wp14:pctHeight>
+            </wp14:sizeRelV>
+          </wp:anchor>
+        </w:drawing>
+      </w:r>
+      <w:r>
+        <w:t xml:space="preserve">Remember that in JavaScript, you can add arbitrary properties to any object.  Our requirement is to track the username for each client independently.  Since each socket already uniquely identifies a client, we can just add a </w:t>
+      </w:r>
+      <w:r>
+        <w:rPr>
+          <w:rStyle w:val="InlineCode"/>
+        </w:rPr>
+        <w:t>username</w:t>
+      </w:r>
+      <w:r>
+        <w:t xml:space="preserve"> property to the socket and set its value to the name the user gave.</w:t>
+      </w:r>
+    </w:p>
+    <w:p/>
+    <w:p>
+      <w:r>
+        <w:t>17.  Write to the socket a message that the server will now call the user by their new name and return.</w:t>
+      </w:r>
+    </w:p>
+    <w:p/>
+    <w:p>
+      <w:r>
+        <w:t xml:space="preserve">18.  If none of the prior conditions were met, then simply write to the socket </w:t>
+      </w:r>
+      <w:r>
+        <w:rPr>
+          <w:rStyle w:val="InlineCode"/>
+        </w:rPr>
+        <w:t>'&lt;name&gt; said: '</w:t>
+      </w:r>
+      <w:r>
+        <w:t xml:space="preserve">, then the string they entered, where </w:t>
+      </w:r>
+      <w:r>
+        <w:rPr>
+          <w:rStyle w:val="InlineCode"/>
+        </w:rPr>
+        <w:t>&lt;name&gt;</w:t>
+      </w:r>
+      <w:r>
+        <w:t xml:space="preserve"> is the current value of </w:t>
+      </w:r>
+      <w:r>
+        <w:rPr>
+          <w:rStyle w:val="InlineCode"/>
+        </w:rPr>
+        <w:t>socket.username</w:t>
+      </w:r>
+      <w:r>
+        <w:t>.</w:t>
+      </w:r>
+    </w:p>
+    <w:p/>
+    <w:p>
+      <w:r>
+        <w:t xml:space="preserve">19.  Lastly, give </w:t>
+      </w:r>
+      <w:r>
+        <w:rPr>
+          <w:rStyle w:val="InlineCode"/>
+        </w:rPr>
+        <w:t>socket.username</w:t>
+      </w:r>
+      <w:r>
+        <w:t xml:space="preserve"> a default value of </w:t>
+      </w:r>
+      <w:r>
+        <w:rPr>
+          <w:rStyle w:val="InlineCode"/>
+        </w:rPr>
+        <w:t>'You'</w:t>
+      </w:r>
+      <w:r>
+        <w:t xml:space="preserve"> at the end of the </w:t>
+      </w:r>
+      <w:r>
+        <w:rPr>
+          <w:rStyle w:val="InlineCode"/>
+        </w:rPr>
+        <w:t>onClientConnected</w:t>
+      </w:r>
+      <w:r>
+        <w:t xml:space="preserve"> function.</w:t>
+      </w:r>
+    </w:p>
+    <w:p/>
+    <w:p>
+      <w:pPr>
+        <w:pStyle w:val="Heading2"/>
+      </w:pPr>
+      <w:r>
+        <w:t>Test the server</w:t>
+      </w:r>
+    </w:p>
+    <w:p>
+      <w:r>
+        <w:t xml:space="preserve">20.  Now that we’ve coded a little more, let's test a little more.  Run the server, connect with a telnet client again, and make sure that messages are being echoed, that </w:t>
+      </w:r>
+      <w:r>
+        <w:rPr>
+          <w:rStyle w:val="InlineCode"/>
+        </w:rPr>
+        <w:t>'/name:'</w:t>
+      </w:r>
+      <w:r>
+        <w:t xml:space="preserve">, </w:t>
+      </w:r>
+      <w:r>
+        <w:rPr>
+          <w:rStyle w:val="InlineCode"/>
+        </w:rPr>
+        <w:t>'/quit'</w:t>
+      </w:r>
+      <w:r>
+        <w:t xml:space="preserve">, and </w:t>
+      </w:r>
+      <w:r>
+        <w:rPr>
+          <w:rStyle w:val="InlineCode"/>
+        </w:rPr>
+        <w:t>'/shutdown'</w:t>
+      </w:r>
+      <w:r>
+        <w:t xml:space="preserve"> messages are being handled correctly.</w:t>
+      </w:r>
+    </w:p>
+    <w:p/>
+    <w:p>
+      <w:r>
+        <w:t>Once your server is behaving properly, move on to the next step.</w:t>
+      </w:r>
+    </w:p>
+    <w:p>
+      <w:pPr>
+        <w:pStyle w:val="Heading2"/>
+      </w:pPr>
+      <w:r>
+        <w:t>Implement behavior for /quit and /shutdown messages</w:t>
+      </w:r>
+    </w:p>
+    <w:p>
+      <w:r>
+        <w:t xml:space="preserve">21.  Now, add logic to the shutdown function to handle the </w:t>
+      </w:r>
+      <w:r>
+        <w:rPr>
+          <w:rStyle w:val="InlineCode"/>
+        </w:rPr>
+        <w:t>'/quit'</w:t>
+      </w:r>
+      <w:r>
+        <w:t xml:space="preserve"> and </w:t>
+      </w:r>
+      <w:r>
+        <w:rPr>
+          <w:rStyle w:val="InlineCode"/>
+        </w:rPr>
+        <w:t>'/shutdown'</w:t>
+      </w:r>
+      <w:r>
+        <w:t xml:space="preserve"> messages.</w:t>
+      </w:r>
+    </w:p>
+    <w:p/>
+    <w:p>
+      <w:r>
+        <w:t xml:space="preserve">In function </w:t>
+      </w:r>
+      <w:r>
+        <w:rPr>
+          <w:rStyle w:val="InlineCode"/>
+        </w:rPr>
+        <w:t>shutdown</w:t>
+      </w:r>
+      <w:r>
+        <w:t xml:space="preserve">, if socket is truey (basically, not </w:t>
+      </w:r>
+      <w:r>
+        <w:rPr>
+          <w:rStyle w:val="InlineCode"/>
+        </w:rPr>
+        <w:t>null</w:t>
+      </w:r>
+      <w:r>
+        <w:t xml:space="preserve"> or </w:t>
+      </w:r>
+      <w:r>
+        <w:rPr>
+          <w:rStyle w:val="InlineCode"/>
+        </w:rPr>
+        <w:t>undefined</w:t>
+      </w:r>
+      <w:r>
+        <w:t xml:space="preserve">), find </w:t>
+      </w:r>
+      <w:r>
+        <w:rPr>
+          <w:rStyle w:val="InlineCode"/>
+        </w:rPr>
+        <w:t>socket</w:t>
+      </w:r>
+      <w:r>
+        <w:t xml:space="preserve"> in the </w:t>
+      </w:r>
+      <w:r>
+        <w:rPr>
+          <w:rStyle w:val="InlineCode"/>
+        </w:rPr>
+        <w:t>sockets</w:t>
+      </w:r>
+      <w:r>
+        <w:t xml:space="preserve"> array, call its </w:t>
+      </w:r>
+      <w:r>
+        <w:rPr>
+          <w:rStyle w:val="InlineCode"/>
+        </w:rPr>
+        <w:t>end()</w:t>
+      </w:r>
+      <w:r>
+        <w:t xml:space="preserve"> method, then remove it from the </w:t>
+      </w:r>
+      <w:r>
+        <w:rPr>
+          <w:rStyle w:val="InlineCode"/>
+        </w:rPr>
+        <w:t>sockets</w:t>
+      </w:r>
+      <w:r>
+        <w:t xml:space="preserve"> array and return.</w:t>
+      </w:r>
+    </w:p>
+    <w:p/>
+    <w:p>
+      <w:pPr>
+        <w:pStyle w:val="Callout"/>
+      </w:pPr>
+      <w:r>
+        <w:rPr>
+          <w:noProof/>
+        </w:rPr>
+        <w:drawing>
+          <wp:anchor distT="0" distB="0" distL="114300" distR="114300" simplePos="0" relativeHeight="251714560" behindDoc="0" locked="0" layoutInCell="1" allowOverlap="1" wp14:anchorId="7FEC6372" wp14:editId="2AB00E44">
+            <wp:simplePos x="0" y="0"/>
+            <wp:positionH relativeFrom="column">
+              <wp:posOffset>0</wp:posOffset>
+            </wp:positionH>
+            <wp:positionV relativeFrom="paragraph">
+              <wp:posOffset>0</wp:posOffset>
+            </wp:positionV>
+            <wp:extent cx="342900" cy="310515"/>
+            <wp:effectExtent l="0" t="0" r="12700" b="0"/>
+            <wp:wrapThrough wrapText="bothSides">
+              <wp:wrapPolygon edited="0">
+                <wp:start x="0" y="0"/>
+                <wp:lineTo x="0" y="19436"/>
+                <wp:lineTo x="20800" y="19436"/>
+                <wp:lineTo x="20800" y="0"/>
+                <wp:lineTo x="0" y="0"/>
+              </wp:wrapPolygon>
+            </wp:wrapThrough>
+            <wp:docPr id="16" name="Picture 2"/>
+            <wp:cNvGraphicFramePr>
+              <a:graphicFrameLocks xmlns:a="http://schemas.openxmlformats.org/drawingml/2006/main" noChangeAspect="1"/>
+            </wp:cNvGraphicFramePr>
+            <a:graphic xmlns:a="http://schemas.openxmlformats.org/drawingml/2006/main">
+              <a:graphicData uri="http://schemas.openxmlformats.org/drawingml/2006/picture">
+                <pic:pic xmlns:pic="http://schemas.openxmlformats.org/drawingml/2006/picture">
+                  <pic:nvPicPr>
+                    <pic:cNvPr id="0" name="Picture 2"/>
+                    <pic:cNvPicPr>
+                      <a:picLocks noChangeAspect="1" noChangeArrowheads="1"/>
+                    </pic:cNvPicPr>
+                  </pic:nvPicPr>
+                  <pic:blipFill>
+                    <a:blip r:embed="rId9" cstate="print">
+                      <a:extLst>
+                        <a:ext uri="{28A0092B-C50C-407E-A947-70E740481C1C}">
+                          <a14:useLocalDpi xmlns:a14="http://schemas.microsoft.com/office/drawing/2010/main" val="0"/>
+                        </a:ext>
+                      </a:extLst>
+                    </a:blip>
+                    <a:srcRect/>
+                    <a:stretch>
+                      <a:fillRect/>
+                    </a:stretch>
+                  </pic:blipFill>
+                  <pic:spPr bwMode="auto">
+                    <a:xfrm>
+                      <a:off x="0" y="0"/>
+                      <a:ext cx="342900" cy="310515"/>
+                    </a:xfrm>
+                    <a:prstGeom prst="rect">
+                      <a:avLst/>
+                    </a:prstGeom>
+                    <a:noFill/>
+                    <a:ln>
+                      <a:noFill/>
+                    </a:ln>
+                  </pic:spPr>
+                </pic:pic>
+              </a:graphicData>
+            </a:graphic>
+            <wp14:sizeRelH relativeFrom="page">
+              <wp14:pctWidth>0</wp14:pctWidth>
+            </wp14:sizeRelH>
+            <wp14:sizeRelV relativeFrom="page">
+              <wp14:pctHeight>0</wp14:pctHeight>
+            </wp14:sizeRelV>
+          </wp:anchor>
+        </w:drawing>
+      </w:r>
+      <w:r>
+        <w:t xml:space="preserve">You can use </w:t>
+      </w:r>
+      <w:r>
+        <w:rPr>
+          <w:rStyle w:val="InlineCode"/>
+        </w:rPr>
+        <w:t>Array</w:t>
+      </w:r>
+      <w:r>
+        <w:t xml:space="preserve">'s </w:t>
+      </w:r>
+      <w:r>
+        <w:rPr>
+          <w:rStyle w:val="InlineCode"/>
+        </w:rPr>
+        <w:t>indexOf</w:t>
+      </w:r>
+      <w:r>
+        <w:t xml:space="preserve"> method to find the index of the element you're looking for.  If it's not found, </w:t>
+      </w:r>
+      <w:r>
+        <w:rPr>
+          <w:rStyle w:val="InlineCode"/>
+        </w:rPr>
+        <w:t>indexOf</w:t>
+      </w:r>
+      <w:r>
+        <w:t xml:space="preserve"> will return </w:t>
+      </w:r>
+      <w:r>
+        <w:rPr>
+          <w:rStyle w:val="InlineCode"/>
+        </w:rPr>
+        <w:t>-1</w:t>
+      </w:r>
+      <w:r>
+        <w:t>.</w:t>
+      </w:r>
+    </w:p>
+    <w:p/>
+    <w:p>
+      <w:r>
+        <w:t xml:space="preserve">If </w:t>
+      </w:r>
+      <w:r>
+        <w:rPr>
+          <w:rStyle w:val="InlineCode"/>
+        </w:rPr>
+        <w:t>socket</w:t>
+      </w:r>
+      <w:r>
+        <w:t xml:space="preserve"> is falsey (basically, </w:t>
+      </w:r>
+      <w:r>
+        <w:rPr>
+          <w:rStyle w:val="InlineCode"/>
+        </w:rPr>
+        <w:t>null</w:t>
+      </w:r>
+      <w:r>
+        <w:t xml:space="preserve"> or </w:t>
+      </w:r>
+      <w:r>
+        <w:rPr>
+          <w:rStyle w:val="InlineCode"/>
+        </w:rPr>
+        <w:t>undefined</w:t>
+      </w:r>
+      <w:r>
+        <w:t xml:space="preserve">), then the shutdown function is supposed to interpret the call as a shutdown of the entire server, including all client connections (which is, of course, something that you probably would </w:t>
+      </w:r>
+      <w:r>
+        <w:rPr>
+          <w:i/>
+        </w:rPr>
+        <w:t>not</w:t>
+      </w:r>
+      <w:r>
+        <w:t xml:space="preserve"> want to do in a real server application).  First, cause the server to stop accepting new connections via </w:t>
+      </w:r>
+      <w:r>
+        <w:rPr>
+          <w:rStyle w:val="InlineCode"/>
+        </w:rPr>
+        <w:t>Server</w:t>
+      </w:r>
+      <w:r>
+        <w:t xml:space="preserve">'s </w:t>
+      </w:r>
+      <w:r>
+        <w:rPr>
+          <w:rStyle w:val="InlineCode"/>
+        </w:rPr>
+        <w:t>close</w:t>
+      </w:r>
+      <w:r>
+        <w:t xml:space="preserve"> method and give it an inline function called </w:t>
+      </w:r>
+      <w:r>
+        <w:rPr>
+          <w:rStyle w:val="InlineCode"/>
+        </w:rPr>
+        <w:t>onClosed</w:t>
+      </w:r>
+      <w:r>
+        <w:t xml:space="preserve"> that simply logs to the console that the server has been closed.  Then, loop through the </w:t>
+      </w:r>
+      <w:r>
+        <w:rPr>
+          <w:rStyle w:val="InlineCode"/>
+        </w:rPr>
+        <w:t>sockets</w:t>
+      </w:r>
+      <w:r>
+        <w:t xml:space="preserve"> array, telling each socket to </w:t>
+      </w:r>
+      <w:r>
+        <w:rPr>
+          <w:rStyle w:val="InlineCode"/>
+        </w:rPr>
+        <w:t>end()</w:t>
+      </w:r>
+      <w:r>
+        <w:t>.  Make sure to stop referencing each socket object, after you've closed it!</w:t>
+      </w:r>
+    </w:p>
+    <w:p/>
+    <w:p>
+      <w:pPr>
+        <w:pStyle w:val="Callout"/>
+      </w:pPr>
+      <w:r>
+        <w:rPr>
+          <w:rStyle w:val="InlineCode"/>
+          <w:noProof/>
+        </w:rPr>
+        <w:drawing>
+          <wp:anchor distT="0" distB="0" distL="114300" distR="114300" simplePos="0" relativeHeight="251715584" behindDoc="0" locked="0" layoutInCell="1" allowOverlap="1" wp14:anchorId="6F2E56E8" wp14:editId="5FC90182">
+            <wp:simplePos x="0" y="0"/>
+            <wp:positionH relativeFrom="column">
+              <wp:posOffset>0</wp:posOffset>
+            </wp:positionH>
+            <wp:positionV relativeFrom="paragraph">
+              <wp:posOffset>34925</wp:posOffset>
+            </wp:positionV>
+            <wp:extent cx="342900" cy="313690"/>
+            <wp:effectExtent l="0" t="0" r="12700" b="0"/>
+            <wp:wrapThrough wrapText="bothSides">
+              <wp:wrapPolygon edited="0">
+                <wp:start x="0" y="0"/>
+                <wp:lineTo x="0" y="19239"/>
+                <wp:lineTo x="20800" y="19239"/>
+                <wp:lineTo x="20800" y="0"/>
+                <wp:lineTo x="0" y="0"/>
+              </wp:wrapPolygon>
+            </wp:wrapThrough>
+            <wp:docPr id="71" name="Picture 2"/>
+            <wp:cNvGraphicFramePr>
+              <a:graphicFrameLocks xmlns:a="http://schemas.openxmlformats.org/drawingml/2006/main" noChangeAspect="1"/>
+            </wp:cNvGraphicFramePr>
+            <a:graphic xmlns:a="http://schemas.openxmlformats.org/drawingml/2006/main">
+              <a:graphicData uri="http://schemas.openxmlformats.org/drawingml/2006/picture">
+                <pic:pic xmlns:pic="http://schemas.openxmlformats.org/drawingml/2006/picture">
+                  <pic:nvPicPr>
+                    <pic:cNvPr id="0" name="Picture 2"/>
+                    <pic:cNvPicPr>
+                      <a:picLocks noChangeAspect="1" noChangeArrowheads="1"/>
+                    </pic:cNvPicPr>
+                  </pic:nvPicPr>
+                  <pic:blipFill>
+                    <a:blip r:embed="rId10" cstate="print">
+                      <a:extLst>
+                        <a:ext uri="{28A0092B-C50C-407E-A947-70E740481C1C}">
+                          <a14:useLocalDpi xmlns:a14="http://schemas.microsoft.com/office/drawing/2010/main" val="0"/>
+                        </a:ext>
+                      </a:extLst>
+                    </a:blip>
+                    <a:srcRect/>
+                    <a:stretch>
+                      <a:fillRect/>
+                    </a:stretch>
+                  </pic:blipFill>
+                  <pic:spPr bwMode="auto">
+                    <a:xfrm>
+                      <a:off x="0" y="0"/>
+                      <a:ext cx="342900" cy="313690"/>
+                    </a:xfrm>
+                    <a:prstGeom prst="rect">
+                      <a:avLst/>
+                    </a:prstGeom>
+                    <a:noFill/>
+                    <a:ln>
+                      <a:noFill/>
+                    </a:ln>
+                  </pic:spPr>
+                </pic:pic>
+              </a:graphicData>
+            </a:graphic>
+            <wp14:sizeRelH relativeFrom="page">
+              <wp14:pctWidth>0</wp14:pctWidth>
+            </wp14:sizeRelH>
+            <wp14:sizeRelV relativeFrom="page">
+              <wp14:pctHeight>0</wp14:pctHeight>
+            </wp14:sizeRelV>
+          </wp:anchor>
+        </w:drawing>
+      </w:r>
+      <w:r>
+        <w:t xml:space="preserve">Note that </w:t>
+      </w:r>
+      <w:r>
+        <w:rPr>
+          <w:rStyle w:val="InlineCode"/>
+        </w:rPr>
+        <w:t>server.close()</w:t>
+      </w:r>
+      <w:r>
+        <w:t xml:space="preserve"> does not actually shutdown the server and close all existing client connections.  It merely stops the server from accepting new connections; you must still close any open connections the server has.</w:t>
+      </w:r>
+    </w:p>
+    <w:p/>
+    <w:p>
+      <w:pPr>
+        <w:pStyle w:val="Heading2"/>
+      </w:pPr>
+      <w:r>
+        <w:t>Test the server</w:t>
+      </w:r>
+    </w:p>
+    <w:p>
+      <w:r>
+        <w:t xml:space="preserve">22.  By now, you know the deal:  code a little, test a little.  Make sure the server now closes the client connection on </w:t>
+      </w:r>
+      <w:r>
+        <w:rPr>
+          <w:rStyle w:val="InlineCode"/>
+        </w:rPr>
+        <w:t>'/quit'</w:t>
+      </w:r>
+      <w:r>
+        <w:t xml:space="preserve"> messages and shuts down the entire server on </w:t>
+      </w:r>
+      <w:r>
+        <w:rPr>
+          <w:rStyle w:val="InlineCode"/>
+        </w:rPr>
+        <w:t>'/shutdown'</w:t>
+      </w:r>
+      <w:r>
+        <w:t xml:space="preserve"> messages.</w:t>
+      </w:r>
+    </w:p>
+    <w:p/>
+    <w:p>
+      <w:r>
+        <w:t>Once your server is behaving properly, move on to the next step.</w:t>
+      </w:r>
+    </w:p>
+    <w:p/>
+    <w:p>
+      <w:pPr>
+        <w:pStyle w:val="Heading2"/>
+      </w:pPr>
+      <w:r>
+        <w:t>Handle expected server errors</w:t>
+      </w:r>
+    </w:p>
+    <w:p>
+      <w:r>
+        <w:t>The last step in this lab will be to add some reasonable error handling in the server.</w:t>
+      </w:r>
+    </w:p>
+    <w:p/>
+    <w:p>
+      <w:r>
+        <w:t xml:space="preserve">23.  Add a server error listener just before the line where you invoke </w:t>
+      </w:r>
+      <w:r>
+        <w:rPr>
+          <w:rStyle w:val="InlineCode"/>
+        </w:rPr>
+        <w:t>server.listen</w:t>
+      </w:r>
+      <w:r>
+        <w:t xml:space="preserve">.  The event we want to listen for is </w:t>
+      </w:r>
+      <w:r>
+        <w:rPr>
+          <w:rStyle w:val="InlineCode"/>
+        </w:rPr>
+        <w:t>'error'</w:t>
+      </w:r>
+      <w:r>
+        <w:t xml:space="preserve">, and our callback can be written inline with the name </w:t>
+      </w:r>
+      <w:r>
+        <w:rPr>
+          <w:rStyle w:val="InlineCode"/>
+        </w:rPr>
+        <w:t>onError</w:t>
+      </w:r>
+      <w:r>
+        <w:t xml:space="preserve"> and a single parameter for the Error object.</w:t>
+      </w:r>
+    </w:p>
+    <w:p/>
+    <w:p>
+      <w:r>
+        <w:lastRenderedPageBreak/>
+        <w:t xml:space="preserve">The only error that we're going to handle in this lab is when the port is already in use by some other process.  In that case, the error's </w:t>
+      </w:r>
+      <w:r>
+        <w:rPr>
+          <w:rStyle w:val="InlineCode"/>
+        </w:rPr>
+        <w:t>code</w:t>
+      </w:r>
+      <w:r>
+        <w:t xml:space="preserve"> property will be </w:t>
+      </w:r>
+      <w:r>
+        <w:rPr>
+          <w:rStyle w:val="InlineCode"/>
+        </w:rPr>
+        <w:t>'EADDRINUSE'</w:t>
+      </w:r>
+      <w:r>
+        <w:t xml:space="preserve">.  Check for that condition, and if it's met, invoke </w:t>
+      </w:r>
+      <w:r>
+        <w:rPr>
+          <w:rStyle w:val="InlineCode"/>
+        </w:rPr>
+        <w:t>server.listen</w:t>
+      </w:r>
+      <w:r>
+        <w:t xml:space="preserve"> again after a one second timeout and return.  Otherwise, we'll just let any other error crash the server's initialization and log the error to the console.</w:t>
+      </w:r>
+    </w:p>
+    <w:p/>
+    <w:p>
+      <w:pPr>
+        <w:pStyle w:val="Heading2"/>
+      </w:pPr>
+      <w:r>
+        <w:t>Test the server</w:t>
+      </w:r>
+    </w:p>
+    <w:p>
+      <w:r>
+        <w:t>24.  Run one instance of the server in order to occupy the port; make sure it successfully starts up.</w:t>
+      </w:r>
+    </w:p>
+    <w:p/>
+    <w:p>
+      <w:r>
+        <w:t xml:space="preserve">25.  Now, run another instance of the server in another terminal and make sure that the </w:t>
+      </w:r>
+      <w:r>
+        <w:rPr>
+          <w:rStyle w:val="InlineCode"/>
+        </w:rPr>
+        <w:t>onError</w:t>
+      </w:r>
+      <w:r>
+        <w:t xml:space="preserve"> handler is getting called and issuing a deferred </w:t>
+      </w:r>
+      <w:r>
+        <w:rPr>
+          <w:rStyle w:val="InlineCode"/>
+        </w:rPr>
+        <w:t>server.listen</w:t>
+      </w:r>
+      <w:r>
+        <w:t xml:space="preserve"> call each second.</w:t>
+      </w:r>
+    </w:p>
+    <w:p/>
+    <w:p>
+      <w:r>
+        <w:t xml:space="preserve">26.  After a few failed attempts by the second server to start, kill the first server (however you want to).  This will free the port, allowing the next invocation of </w:t>
+      </w:r>
+      <w:r>
+        <w:rPr>
+          <w:rStyle w:val="InlineCode"/>
+        </w:rPr>
+        <w:t>server.listen</w:t>
+      </w:r>
+      <w:r>
+        <w:t xml:space="preserve"> in the second server instance to succeed.</w:t>
+      </w:r>
+    </w:p>
+    <w:p/>
+    <w:p>
+      <w:r>
+        <w:t>When you see the second server process running successfully, you have completed the lab!</w:t>
+      </w:r>
+    </w:p>
+    <w:p>
       <w:r>
         <w:fldChar w:fldCharType="end"/>
       </w:r>
@@ -5613,8 +7888,8 @@
         <w:pStyle w:val="Heading2"/>
         <w:ind w:left="720" w:hanging="720"/>
       </w:pPr>
-      <w:bookmarkStart w:id="7" w:name="OLE_LINK9"/>
-      <w:bookmarkStart w:id="8" w:name="OLE_LINK10"/>
+      <w:bookmarkStart w:id="6" w:name="OLE_LINK9"/>
+      <w:bookmarkStart w:id="7" w:name="OLE_LINK10"/>
       <w:r>
         <w:lastRenderedPageBreak/>
         <w:t>Change the HTML tag using a query parameter</w:t>
@@ -5664,8 +7939,8 @@
       <w:r>
         <w:t xml:space="preserve">6. </w:t>
       </w:r>
+      <w:bookmarkEnd w:id="6"/>
       <w:bookmarkEnd w:id="7"/>
-      <w:bookmarkEnd w:id="8"/>
       <w:r>
         <w:t xml:space="preserve">Navigate to </w:t>
       </w:r>
@@ -5734,8 +8009,8 @@
       <w:pPr>
         <w:pStyle w:val="Heading2"/>
       </w:pPr>
-      <w:bookmarkStart w:id="9" w:name="OLE_LINK11"/>
-      <w:bookmarkStart w:id="10" w:name="OLE_LINK12"/>
+      <w:bookmarkStart w:id="8" w:name="OLE_LINK11"/>
+      <w:bookmarkStart w:id="9" w:name="OLE_LINK12"/>
       <w:r>
         <w:t>Change the request method for the client</w:t>
       </w:r>
@@ -5816,8 +8091,8 @@
         <w:t>10. After the header is set, use request.write() to write a JSON object to the request. The object should be an array of strings using the first names of the students around you.</w:t>
       </w:r>
     </w:p>
+    <w:bookmarkEnd w:id="8"/>
     <w:bookmarkEnd w:id="9"/>
-    <w:bookmarkEnd w:id="10"/>
     <w:p>
       <w:pPr>
         <w:pStyle w:val="Heading1"/>
@@ -6102,7 +8377,7 @@
                     </a:effectLst>
                     <a:extLst>
                       <a:ext uri="{FAA26D3D-D897-4be2-8F04-BA451C77F1D7}">
-                        <ma14:placeholderFlag xmlns:ma14="http://schemas.microsoft.com/office/mac/drawingml/2011/main" xmlns:w="http://schemas.openxmlformats.org/wordprocessingml/2006/main" xmlns:w10="urn:schemas-microsoft-com:office:word" xmlns:v="urn:schemas-microsoft-com:vml" xmlns:o="urn:schemas-microsoft-com:office:office" xmlns:mv="urn:schemas-microsoft-com:mac:vml" xmlns:mo="http://schemas.microsoft.com/office/mac/office/2008/main" xmlns=""/>
+                        <ma14:placeholderFlag xmlns="" xmlns:mo="http://schemas.microsoft.com/office/mac/office/2008/main" xmlns:mv="urn:schemas-microsoft-com:mac:vml" xmlns:o="urn:schemas-microsoft-com:office:office" xmlns:v="urn:schemas-microsoft-com:vml" xmlns:w10="urn:schemas-microsoft-com:office:word" xmlns:w="http://schemas.openxmlformats.org/wordprocessingml/2006/main" xmlns:ma14="http://schemas.microsoft.com/office/mac/drawingml/2011/main"/>
                       </a:ext>
                     </a:extLst>
                   </pic:spPr>
@@ -6546,8 +8821,8 @@
       <w:pPr>
         <w:pStyle w:val="Heading2"/>
       </w:pPr>
-      <w:bookmarkStart w:id="11" w:name="OLE_LINK5"/>
-      <w:bookmarkStart w:id="12" w:name="OLE_LINK6"/>
+      <w:bookmarkStart w:id="10" w:name="OLE_LINK5"/>
+      <w:bookmarkStart w:id="11" w:name="OLE_LINK6"/>
       <w:r>
         <w:t>Create the controller function for the root route</w:t>
       </w:r>
@@ -6694,8 +8969,8 @@
       <w:r>
         <w:t xml:space="preserve"> to be passed containing all of the “todo” items, which is used to render edit &amp; delete links for each todo in the browser.</w:t>
       </w:r>
+      <w:bookmarkEnd w:id="10"/>
       <w:bookmarkEnd w:id="11"/>
-      <w:bookmarkEnd w:id="12"/>
       <w:r>
         <w:t xml:space="preserve"> The value of todos will come from the service layer call.</w:t>
       </w:r>
@@ -7657,8 +9932,8 @@
       <w:pPr>
         <w:pStyle w:val="Heading2"/>
       </w:pPr>
-      <w:bookmarkStart w:id="13" w:name="OLE_LINK13"/>
-      <w:bookmarkStart w:id="14" w:name="OLE_LINK14"/>
+      <w:bookmarkStart w:id="12" w:name="OLE_LINK13"/>
+      <w:bookmarkStart w:id="13" w:name="OLE_LINK14"/>
       <w:r>
         <w:t>Create the ‘/update’ route &amp; controller function</w:t>
       </w:r>
@@ -7801,8 +10076,8 @@
         </w:rPr>
         <w:t>c</w:t>
       </w:r>
-      <w:bookmarkStart w:id="15" w:name="OLE_LINK24"/>
-      <w:bookmarkStart w:id="16" w:name="OLE_LINK25"/>
+      <w:bookmarkStart w:id="14" w:name="OLE_LINK24"/>
+      <w:bookmarkStart w:id="15" w:name="OLE_LINK25"/>
       <w:r>
         <w:rPr>
           <w:rStyle w:val="InlineCode"/>
@@ -7857,10 +10132,10 @@
         <w:t xml:space="preserve"> to render the root view.</w:t>
       </w:r>
     </w:p>
+    <w:bookmarkEnd w:id="12"/>
     <w:bookmarkEnd w:id="13"/>
     <w:bookmarkEnd w:id="14"/>
     <w:bookmarkEnd w:id="15"/>
-    <w:bookmarkEnd w:id="16"/>
     <w:p/>
     <w:p>
       <w:pPr>
@@ -7904,16 +10179,16 @@
       <w:r>
         <w:t xml:space="preserve">Loop through all of the </w:t>
       </w:r>
-      <w:bookmarkStart w:id="17" w:name="OLE_LINK17"/>
-      <w:bookmarkStart w:id="18" w:name="OLE_LINK18"/>
+      <w:bookmarkStart w:id="16" w:name="OLE_LINK17"/>
+      <w:bookmarkStart w:id="17" w:name="OLE_LINK18"/>
       <w:r>
         <w:rPr>
           <w:rStyle w:val="InlineCode"/>
         </w:rPr>
         <w:t>todos</w:t>
       </w:r>
+      <w:bookmarkEnd w:id="16"/>
       <w:bookmarkEnd w:id="17"/>
-      <w:bookmarkEnd w:id="18"/>
       <w:r>
         <w:t xml:space="preserve">; if the </w:t>
       </w:r>
@@ -7962,8 +10237,8 @@
       <w:r>
         <w:t xml:space="preserve"> to </w:t>
       </w:r>
-      <w:bookmarkStart w:id="19" w:name="OLE_LINK15"/>
-      <w:bookmarkStart w:id="20" w:name="OLE_LINK16"/>
+      <w:bookmarkStart w:id="18" w:name="OLE_LINK15"/>
+      <w:bookmarkStart w:id="19" w:name="OLE_LINK16"/>
       <w:r>
         <w:t>break the loop &amp; return immediately, indicating success.</w:t>
       </w:r>
@@ -7985,8 +10260,8 @@
         <w:t xml:space="preserve"> is not found, then our loop will exit; after the loop, then, invoke the callback with an error.</w:t>
       </w:r>
     </w:p>
+    <w:bookmarkEnd w:id="18"/>
     <w:bookmarkEnd w:id="19"/>
-    <w:bookmarkEnd w:id="20"/>
     <w:p>
       <w:pPr>
         <w:pStyle w:val="Heading2"/>
@@ -9944,8 +12219,8 @@
       <w:r>
         <w:t xml:space="preserve"> function to send a JSON response containing all todos.  </w:t>
       </w:r>
-      <w:bookmarkStart w:id="21" w:name="OLE_LINK19"/>
-      <w:bookmarkStart w:id="22" w:name="OLE_LINK20"/>
+      <w:bookmarkStart w:id="20" w:name="OLE_LINK19"/>
+      <w:bookmarkStart w:id="21" w:name="OLE_LINK20"/>
       <w:r>
         <w:t xml:space="preserve">If there is an error, return it with </w:t>
       </w:r>
@@ -9970,18 +12245,18 @@
       <w:r>
         <w:t>.</w:t>
       </w:r>
+      <w:bookmarkEnd w:id="20"/>
       <w:bookmarkEnd w:id="21"/>
-      <w:bookmarkEnd w:id="22"/>
     </w:p>
     <w:p/>
     <w:p>
       <w:pPr>
         <w:pStyle w:val="Callout"/>
       </w:pPr>
-      <w:bookmarkStart w:id="23" w:name="OLE_LINK28"/>
-      <w:bookmarkStart w:id="24" w:name="OLE_LINK29"/>
-      <w:bookmarkStart w:id="25" w:name="OLE_LINK23"/>
-      <w:bookmarkStart w:id="26" w:name="OLE_LINK26"/>
+      <w:bookmarkStart w:id="22" w:name="OLE_LINK28"/>
+      <w:bookmarkStart w:id="23" w:name="OLE_LINK29"/>
+      <w:bookmarkStart w:id="24" w:name="OLE_LINK23"/>
+      <w:bookmarkStart w:id="25" w:name="OLE_LINK26"/>
       <w:r>
         <w:rPr>
           <w:rStyle w:val="InlineCode"/>
@@ -10077,10 +12352,10 @@
         <w:t xml:space="preserve"> when an object or array is passed. It may also be used for explicit JSON conversion of non-objects (null, undefined, etc.).</w:t>
       </w:r>
     </w:p>
+    <w:bookmarkEnd w:id="22"/>
     <w:bookmarkEnd w:id="23"/>
     <w:bookmarkEnd w:id="24"/>
     <w:bookmarkEnd w:id="25"/>
-    <w:bookmarkEnd w:id="26"/>
     <w:p/>
     <w:p>
       <w:pPr>
@@ -10591,8 +12866,8 @@
       <w:pPr>
         <w:pStyle w:val="Heading2"/>
       </w:pPr>
-      <w:bookmarkStart w:id="27" w:name="OLE_LINK32"/>
-      <w:bookmarkStart w:id="28" w:name="OLE_LINK33"/>
+      <w:bookmarkStart w:id="26" w:name="OLE_LINK32"/>
+      <w:bookmarkStart w:id="27" w:name="OLE_LINK33"/>
       <w:r>
         <w:t>Test the creation endpoint</w:t>
       </w:r>
@@ -10616,8 +12891,8 @@
       <w:r>
         <w:t xml:space="preserve"> route by issuing a command in the form </w:t>
       </w:r>
-      <w:bookmarkStart w:id="29" w:name="OLE_LINK27"/>
-      <w:bookmarkStart w:id="30" w:name="OLE_LINK34"/>
+      <w:bookmarkStart w:id="28" w:name="OLE_LINK27"/>
+      <w:bookmarkStart w:id="29" w:name="OLE_LINK34"/>
       <w:r>
         <w:rPr>
           <w:rStyle w:val="InlineCode"/>
@@ -10705,13 +12980,13 @@
         </w:rPr>
         <w:t>http://localhost:3000/api/todos</w:t>
       </w:r>
+      <w:bookmarkEnd w:id="28"/>
       <w:bookmarkEnd w:id="29"/>
-      <w:bookmarkEnd w:id="30"/>
       <w:r>
         <w:t>.  The new todo item should be returned in a JSON response.  You can also invoke the REST endpoint GET '/api/todos' to see the entire list with your new item added.</w:t>
       </w:r>
+      <w:bookmarkEnd w:id="26"/>
       <w:bookmarkEnd w:id="27"/>
-      <w:bookmarkEnd w:id="28"/>
     </w:p>
     <w:p>
       <w:pPr>
@@ -15350,6 +17625,8 @@
       <w:pPr>
         <w:pStyle w:val="Step"/>
       </w:pPr>
+      <w:bookmarkStart w:id="30" w:name="_GoBack"/>
+      <w:bookmarkEnd w:id="30"/>
       <w:r>
         <w:t xml:space="preserve">Open a command prompt in the lesson directory and issue the command </w:t>
       </w:r>
@@ -20550,7 +22827,7 @@
                 <w:bCs/>
                 <w:noProof/>
               </w:rPr>
-              <w:t>80</w:t>
+              <w:t>62</w:t>
             </w:r>
             <w:r>
               <w:rPr>
@@ -20589,7 +22866,7 @@
                 <w:bCs/>
                 <w:noProof/>
               </w:rPr>
-              <w:t>80</w:t>
+              <w:t>87</w:t>
             </w:r>
             <w:r>
               <w:rPr>
@@ -22739,7 +25016,7 @@
 </file>
 
 <file path=customXml/itemProps1.xml><?xml version="1.0" encoding="utf-8"?>
-<ds:datastoreItem xmlns:ds="http://schemas.openxmlformats.org/officeDocument/2006/customXml" ds:itemID="{AD9489A4-0C1F-4099-A153-F12D82373834}">
+<ds:datastoreItem xmlns:ds="http://schemas.openxmlformats.org/officeDocument/2006/customXml" ds:itemID="{13CF8E12-7472-4E95-B523-B1D0364FEA34}">
   <ds:schemaRefs>
     <ds:schemaRef ds:uri="http://schemas.openxmlformats.org/officeDocument/2006/bibliography"/>
   </ds:schemaRefs>

</xml_diff>